<commit_message>
correção de alguns detalhes no relatório
</commit_message>
<xml_diff>
--- a/Documentação/RELATORIO.docx
+++ b/Documentação/RELATORIO.docx
@@ -69,6 +69,7 @@
           <w:szCs w:val="20"/>
         </w:rPr>
       </w:pPr>
+      <w:proofErr w:type="spellStart"/>
       <w:r>
         <w:rPr>
           <w:rFonts w:ascii="Arial" w:hAnsi="Arial" w:cs="Arial"/>
@@ -77,8 +78,9 @@
           <w:sz w:val="20"/>
           <w:szCs w:val="20"/>
         </w:rPr>
-        <w:t>Alyfer Santos</w:t>
-      </w:r>
+        <w:t>Alyfer</w:t>
+      </w:r>
+      <w:proofErr w:type="spellEnd"/>
       <w:r>
         <w:rPr>
           <w:rFonts w:ascii="Arial" w:hAnsi="Arial" w:cs="Arial"/>
@@ -87,7 +89,7 @@
           <w:sz w:val="20"/>
           <w:szCs w:val="20"/>
         </w:rPr>
-        <w:t xml:space="preserve"> </w:t>
+        <w:t xml:space="preserve"> Santos</w:t>
       </w:r>
       <w:r>
         <w:rPr>
@@ -97,6 +99,16 @@
           <w:sz w:val="20"/>
           <w:szCs w:val="20"/>
         </w:rPr>
+        <w:t xml:space="preserve"> </w:t>
+      </w:r>
+      <w:r>
+        <w:rPr>
+          <w:rFonts w:ascii="Arial" w:hAnsi="Arial" w:cs="Arial"/>
+          <w:b/>
+          <w:color w:val="000000" w:themeColor="text1"/>
+          <w:sz w:val="20"/>
+          <w:szCs w:val="20"/>
+        </w:rPr>
         <w:t>RA 01211001</w:t>
       </w:r>
     </w:p>
@@ -119,7 +131,29 @@
           <w:sz w:val="20"/>
           <w:szCs w:val="20"/>
         </w:rPr>
-        <w:t>Bianca Vediner RA 01211011</w:t>
+        <w:t xml:space="preserve">Bianca </w:t>
+      </w:r>
+      <w:proofErr w:type="spellStart"/>
+      <w:r>
+        <w:rPr>
+          <w:rFonts w:ascii="Arial" w:hAnsi="Arial" w:cs="Arial"/>
+          <w:b/>
+          <w:color w:val="000000" w:themeColor="text1"/>
+          <w:sz w:val="20"/>
+          <w:szCs w:val="20"/>
+        </w:rPr>
+        <w:t>Vediner</w:t>
+      </w:r>
+      <w:proofErr w:type="spellEnd"/>
+      <w:r>
+        <w:rPr>
+          <w:rFonts w:ascii="Arial" w:hAnsi="Arial" w:cs="Arial"/>
+          <w:b/>
+          <w:color w:val="000000" w:themeColor="text1"/>
+          <w:sz w:val="20"/>
+          <w:szCs w:val="20"/>
+        </w:rPr>
+        <w:t xml:space="preserve"> RA 01211011</w:t>
       </w:r>
     </w:p>
     <w:p>
@@ -141,7 +175,29 @@
           <w:sz w:val="20"/>
           <w:szCs w:val="20"/>
         </w:rPr>
-        <w:t>Elizeu Luis RA 01211030</w:t>
+        <w:t xml:space="preserve">Elizeu </w:t>
+      </w:r>
+      <w:proofErr w:type="spellStart"/>
+      <w:r>
+        <w:rPr>
+          <w:rFonts w:ascii="Arial" w:hAnsi="Arial" w:cs="Arial"/>
+          <w:b/>
+          <w:color w:val="000000" w:themeColor="text1"/>
+          <w:sz w:val="20"/>
+          <w:szCs w:val="20"/>
+        </w:rPr>
+        <w:t>Luis</w:t>
+      </w:r>
+      <w:proofErr w:type="spellEnd"/>
+      <w:r>
+        <w:rPr>
+          <w:rFonts w:ascii="Arial" w:hAnsi="Arial" w:cs="Arial"/>
+          <w:b/>
+          <w:color w:val="000000" w:themeColor="text1"/>
+          <w:sz w:val="20"/>
+          <w:szCs w:val="20"/>
+        </w:rPr>
+        <w:t xml:space="preserve"> RA 01211030</w:t>
       </w:r>
     </w:p>
     <w:p>
@@ -207,7 +263,29 @@
           <w:sz w:val="20"/>
           <w:szCs w:val="20"/>
         </w:rPr>
-        <w:t>Wesley Paternezi RA 01211132</w:t>
+        <w:t xml:space="preserve">Wesley </w:t>
+      </w:r>
+      <w:proofErr w:type="spellStart"/>
+      <w:r>
+        <w:rPr>
+          <w:rFonts w:ascii="Arial" w:hAnsi="Arial" w:cs="Arial"/>
+          <w:b/>
+          <w:color w:val="000000" w:themeColor="text1"/>
+          <w:sz w:val="20"/>
+          <w:szCs w:val="20"/>
+        </w:rPr>
+        <w:t>Paternezi</w:t>
+      </w:r>
+      <w:proofErr w:type="spellEnd"/>
+      <w:r>
+        <w:rPr>
+          <w:rFonts w:ascii="Arial" w:hAnsi="Arial" w:cs="Arial"/>
+          <w:b/>
+          <w:color w:val="000000" w:themeColor="text1"/>
+          <w:sz w:val="20"/>
+          <w:szCs w:val="20"/>
+        </w:rPr>
+        <w:t xml:space="preserve"> RA 01211132</w:t>
       </w:r>
     </w:p>
     <w:p>
@@ -232,7 +310,23 @@
           <w:rFonts w:ascii="Arial" w:hAnsi="Arial" w:cs="Arial"/>
           <w:color w:val="000000" w:themeColor="text1"/>
         </w:rPr>
-        <w:t xml:space="preserve">A IGNIS desenvolveu o produto ENVSAFE (Environment safe – Meio ambiente Seguro) que monitora a temperatura e a umidade de reserva florestais e áreas de agricultura com o intuito de auxiliar na prevenção de incêndios florestais, através da antecipação dos eventos para que haja um combate eficaz e os possíveis danos possam ser minimizados ou evitados. </w:t>
+        <w:t>A IGNIS desenvolveu o produto ENVSAFE (</w:t>
+      </w:r>
+      <w:proofErr w:type="spellStart"/>
+      <w:r>
+        <w:rPr>
+          <w:rFonts w:ascii="Arial" w:hAnsi="Arial" w:cs="Arial"/>
+          <w:color w:val="000000" w:themeColor="text1"/>
+        </w:rPr>
+        <w:t>Environment</w:t>
+      </w:r>
+      <w:proofErr w:type="spellEnd"/>
+      <w:r>
+        <w:rPr>
+          <w:rFonts w:ascii="Arial" w:hAnsi="Arial" w:cs="Arial"/>
+          <w:color w:val="000000" w:themeColor="text1"/>
+        </w:rPr>
+        <w:t xml:space="preserve"> safe – Meio ambiente Seguro) que monitora a temperatura e a umidade de reserva florestais e áreas de agricultura com o intuito de auxiliar na prevenção de incêndios florestais, através da antecipação dos eventos para que haja um combate eficaz e os possíveis danos possam ser minimizados ou evitados. </w:t>
       </w:r>
       <w:r>
         <w:rPr>
@@ -350,28 +444,7 @@
           <w:rFonts w:ascii="Arial" w:hAnsi="Arial" w:cs="Arial"/>
           <w:color w:val="000000" w:themeColor="text1"/>
         </w:rPr>
-        <w:t xml:space="preserve">°C e umidade </w:t>
-      </w:r>
-      <w:r>
-        <w:rPr>
-          <w:rFonts w:ascii="Arial" w:hAnsi="Arial" w:cs="Arial"/>
-          <w:color w:val="000000" w:themeColor="text1"/>
-        </w:rPr>
-        <w:t xml:space="preserve">relativa do ar </w:t>
-      </w:r>
-      <w:r>
-        <w:rPr>
-          <w:rFonts w:ascii="Arial" w:hAnsi="Arial" w:cs="Arial"/>
-          <w:color w:val="000000" w:themeColor="text1"/>
-        </w:rPr>
-        <w:t xml:space="preserve">abaixo de 20%, </w:t>
-      </w:r>
-      <w:r>
-        <w:rPr>
-          <w:rFonts w:ascii="Arial" w:hAnsi="Arial" w:cs="Arial"/>
-          <w:color w:val="000000" w:themeColor="text1"/>
-        </w:rPr>
-        <w:t>essas condições facilitam o início do fogo e acelera</w:t>
+        <w:t>°C e umidade relativa do ar abaixo de 20%, essas condições facilitam o início do fogo e acelera</w:t>
       </w:r>
       <w:r>
         <w:rPr>
@@ -429,7 +502,22 @@
           <w:rFonts w:ascii="Arial" w:hAnsi="Arial" w:cs="Arial"/>
           <w:color w:val="000000" w:themeColor="text1"/>
         </w:rPr>
-        <w:t>que um ambiente de perigo que tem grandes riscos de se tornar um foco de incêndio é um ambiente com uma temperatura acima de 35°C e uma umidade a baixo de 20%, sendo representado pela cor vermelha, um ambiente que necessita de atenção e acompanhamento mais de perto tem uma temperatura de 28°C a 35°C e uma umidade entre 30% e 20%, representado pela cor amarela e um ambiente estável e ideal é com uma temperatura de até 28°C com uma umidade maior que 30%, representado pela cor verde.</w:t>
+        <w:t xml:space="preserve">que um ambiente de perigo que tem grandes riscos de se tornar um foco de incêndio é um ambiente com uma temperatura acima de 35°C e uma umidade </w:t>
+      </w:r>
+      <w:r>
+        <w:rPr>
+          <w:rFonts w:ascii="Arial" w:hAnsi="Arial" w:cs="Arial"/>
+          <w:color w:val="000000" w:themeColor="text1"/>
+          <w:u w:val="single"/>
+        </w:rPr>
+        <w:t>abaixo</w:t>
+      </w:r>
+      <w:r>
+        <w:rPr>
+          <w:rFonts w:ascii="Arial" w:hAnsi="Arial" w:cs="Arial"/>
+          <w:color w:val="000000" w:themeColor="text1"/>
+        </w:rPr>
+        <w:t xml:space="preserve"> de 20%, sendo representado pela cor vermelha, um ambiente que necessita de atenção e acompanhamento mais de perto tem uma temperatura de 28°C a 35°C e uma umidade entre 30% e 20%, representado pela cor amarela e um ambiente estável e ideal é com uma temperatura de até 28°C com uma umidade maior que 30%, representado pela cor verde.</w:t>
       </w:r>
     </w:p>
     <w:p>
@@ -1207,7 +1295,23 @@
           <w:rFonts w:ascii="Arial" w:hAnsi="Arial" w:cs="Arial"/>
           <w:color w:val="000000" w:themeColor="text1"/>
         </w:rPr>
-        <w:t xml:space="preserve"> temperaturas entre 0 a 50°C e umidade entre 20% e 80%</w:t>
+        <w:t xml:space="preserve"> temperaturas entre 0 </w:t>
+      </w:r>
+      <w:proofErr w:type="gramStart"/>
+      <w:r>
+        <w:rPr>
+          <w:rFonts w:ascii="Arial" w:hAnsi="Arial" w:cs="Arial"/>
+          <w:color w:val="000000" w:themeColor="text1"/>
+        </w:rPr>
+        <w:t>à</w:t>
+      </w:r>
+      <w:proofErr w:type="gramEnd"/>
+      <w:r>
+        <w:rPr>
+          <w:rFonts w:ascii="Arial" w:hAnsi="Arial" w:cs="Arial"/>
+          <w:color w:val="000000" w:themeColor="text1"/>
+        </w:rPr>
+        <w:t xml:space="preserve"> 50°C e umidade entre 20% e 80%</w:t>
       </w:r>
       <w:r>
         <w:rPr>
@@ -1249,36 +1353,7 @@
     </w:p>
     <w:p>
       <w:pPr>
-        <w:shd w:val="clear" w:color="auto" w:fill="FFFFFF"/>
-        <w:spacing w:line="240" w:lineRule="auto"/>
         <w:jc w:val="both"/>
-        <w:textAlignment w:val="baseline"/>
-        <w:rPr>
-          <w:rFonts w:ascii="Arial" w:hAnsi="Arial" w:cs="Arial"/>
-          <w:color w:val="FF0000"/>
-        </w:rPr>
-      </w:pPr>
-      <w:r>
-        <w:rPr>
-          <w:rFonts w:ascii="Arial" w:hAnsi="Arial" w:cs="Arial"/>
-          <w:color w:val="FF0000"/>
-        </w:rPr>
-        <w:t>Com ele, iremos utilizar somente um único sensor, e simular outros 2, que vão ter diferentes situações, no momento em que medimos a temperatura da sala, tivemos uma escala de 27ºC a 30ºC e 46% a 54%</w:t>
-      </w:r>
-      <w:r>
-        <w:rPr>
-          <w:rFonts w:ascii="Arial" w:hAnsi="Arial" w:cs="Arial"/>
-          <w:color w:val="FF0000"/>
-        </w:rPr>
-        <w:t xml:space="preserve">, em base com esses dados, decidimos em usar uma função para o sensor 2 de f(x)= x – 7 e para o sensor 3 f(y) = y – 11 , pois assim será possível fazer uma demonstração das 3 diferentes situações. Temos como objetivo das alertas na aplicação e mandar e-mails de aviso assim que a temperatura alcance a faixa de alerta. </w:t>
-      </w:r>
-    </w:p>
-    <w:p>
-      <w:pPr>
-        <w:shd w:val="clear" w:color="auto" w:fill="FFFFFF"/>
-        <w:spacing w:line="240" w:lineRule="auto"/>
-        <w:jc w:val="both"/>
-        <w:textAlignment w:val="baseline"/>
         <w:rPr>
           <w:rFonts w:ascii="Arial" w:hAnsi="Arial" w:cs="Arial"/>
           <w:color w:val="000000" w:themeColor="text1"/>

</xml_diff>